<commit_message>
updated to match intra
</commit_message>
<xml_diff>
--- a/docTransformer/generated_temp.docx
+++ b/docTransformer/generated_temp.docx
@@ -375,7 +375,7 @@
       <w:r>
         <w:drawing>
           <wp:inline xmlns:a="http://schemas.openxmlformats.org/drawingml/2006/main" xmlns:pic="http://schemas.openxmlformats.org/drawingml/2006/picture">
-            <wp:extent cx="4572000" cy="2549769"/>
+            <wp:extent cx="6400800" cy="3569677"/>
             <wp:docPr id="1" name="Picture 1"/>
             <wp:cNvGraphicFramePr>
               <a:graphicFrameLocks noChangeAspect="1"/>
@@ -384,7 +384,7 @@
               <a:graphicData uri="http://schemas.openxmlformats.org/drawingml/2006/picture">
                 <pic:pic>
                   <pic:nvPicPr>
-                    <pic:cNvPr id="0" name="image_ShlLqXx.png"/>
+                    <pic:cNvPr id="0" name="image_HYJV4hA.png"/>
                     <pic:cNvPicPr/>
                   </pic:nvPicPr>
                   <pic:blipFill>
@@ -396,7 +396,7 @@
                   <pic:spPr>
                     <a:xfrm>
                       <a:off x="0" y="0"/>
-                      <a:ext cx="4572000" cy="2549769"/>
+                      <a:ext cx="6400800" cy="3569677"/>
                     </a:xfrm>
                     <a:prstGeom prst="rect"/>
                   </pic:spPr>

</xml_diff>